<commit_message>
Minor changes to instructions -- checkpoints are all the same.
</commit_message>
<xml_diff>
--- a/Lab9 - Debugger ver05.docx
+++ b/Lab9 - Debugger ver05.docx
@@ -1,6 +1,6 @@
 
 <file path=word/document.xml><?xml version="1.0" encoding="utf-8"?>
-<w:document xmlns:wpc="http://schemas.microsoft.com/office/word/2010/wordprocessingCanvas" xmlns:cx="http://schemas.microsoft.com/office/drawing/2014/chartex" xmlns:cx1="http://schemas.microsoft.com/office/drawing/2015/9/8/chartex" xmlns:cx2="http://schemas.microsoft.com/office/drawing/2015/10/21/chartex" xmlns:cx3="http://schemas.microsoft.com/office/drawing/2016/5/9/chartex" xmlns:cx4="http://schemas.microsoft.com/office/drawing/2016/5/10/chartex" xmlns:cx5="http://schemas.microsoft.com/office/drawing/2016/5/11/chartex" xmlns:cx6="http://schemas.microsoft.com/office/drawing/2016/5/12/chartex" xmlns:cx7="http://schemas.microsoft.com/office/drawing/2016/5/13/chartex" xmlns:cx8="http://schemas.microsoft.com/office/drawing/2016/5/14/chartex" xmlns:mc="http://schemas.openxmlformats.org/markup-compatibility/2006" xmlns:aink="http://schemas.microsoft.com/office/drawing/2016/ink" xmlns:am3d="http://schemas.microsoft.com/office/drawing/2017/model3d" xmlns:o="urn:schemas-microsoft-com:office:office" xmlns:r="http://schemas.openxmlformats.org/officeDocument/2006/relationships" xmlns:m="http://schemas.openxmlformats.org/officeDocument/2006/math" xmlns:v="urn:schemas-microsoft-com:vml" xmlns:wp14="http://schemas.microsoft.com/office/word/2010/wordprocessingDrawing" xmlns:wp="http://schemas.openxmlformats.org/drawingml/2006/wordprocessingDrawing" xmlns:w10="urn:schemas-microsoft-com:office:word" xmlns:w="http://schemas.openxmlformats.org/wordprocessingml/2006/main" xmlns:w14="http://schemas.microsoft.com/office/word/2010/wordml" xmlns:w15="http://schemas.microsoft.com/office/word/2012/wordml" xmlns:w16cex="http://schemas.microsoft.com/office/word/2018/wordml/cex" xmlns:w16cid="http://schemas.microsoft.com/office/word/2016/wordml/cid" xmlns:w16="http://schemas.microsoft.com/office/word/2018/wordml" xmlns:w16se="http://schemas.microsoft.com/office/word/2015/wordml/symex" xmlns:wpg="http://schemas.microsoft.com/office/word/2010/wordprocessingGroup" xmlns:wpi="http://schemas.microsoft.com/office/word/2010/wordprocessingInk" xmlns:wne="http://schemas.microsoft.com/office/word/2006/wordml" xmlns:wps="http://schemas.microsoft.com/office/word/2010/wordprocessingShape" mc:Ignorable="w14 w15 w16se w16cid w16 w16cex wp14">
+<w:document xmlns:wpc="http://schemas.microsoft.com/office/word/2010/wordprocessingCanvas" xmlns:cx="http://schemas.microsoft.com/office/drawing/2014/chartex" xmlns:cx1="http://schemas.microsoft.com/office/drawing/2015/9/8/chartex" xmlns:cx2="http://schemas.microsoft.com/office/drawing/2015/10/21/chartex" xmlns:cx3="http://schemas.microsoft.com/office/drawing/2016/5/9/chartex" xmlns:cx4="http://schemas.microsoft.com/office/drawing/2016/5/10/chartex" xmlns:cx5="http://schemas.microsoft.com/office/drawing/2016/5/11/chartex" xmlns:cx6="http://schemas.microsoft.com/office/drawing/2016/5/12/chartex" xmlns:cx7="http://schemas.microsoft.com/office/drawing/2016/5/13/chartex" xmlns:cx8="http://schemas.microsoft.com/office/drawing/2016/5/14/chartex" xmlns:mc="http://schemas.openxmlformats.org/markup-compatibility/2006" xmlns:aink="http://schemas.microsoft.com/office/drawing/2016/ink" xmlns:am3d="http://schemas.microsoft.com/office/drawing/2017/model3d" xmlns:o="urn:schemas-microsoft-com:office:office" xmlns:oel="http://schemas.microsoft.com/office/2019/extlst" xmlns:r="http://schemas.openxmlformats.org/officeDocument/2006/relationships" xmlns:m="http://schemas.openxmlformats.org/officeDocument/2006/math" xmlns:v="urn:schemas-microsoft-com:vml" xmlns:wp14="http://schemas.microsoft.com/office/word/2010/wordprocessingDrawing" xmlns:wp="http://schemas.openxmlformats.org/drawingml/2006/wordprocessingDrawing" xmlns:w10="urn:schemas-microsoft-com:office:word" xmlns:w="http://schemas.openxmlformats.org/wordprocessingml/2006/main" xmlns:w14="http://schemas.microsoft.com/office/word/2010/wordml" xmlns:w15="http://schemas.microsoft.com/office/word/2012/wordml" xmlns:w16cex="http://schemas.microsoft.com/office/word/2018/wordml/cex" xmlns:w16cid="http://schemas.microsoft.com/office/word/2016/wordml/cid" xmlns:w16="http://schemas.microsoft.com/office/word/2018/wordml" xmlns:w16sdtdh="http://schemas.microsoft.com/office/word/2020/wordml/sdtdatahash" xmlns:w16se="http://schemas.microsoft.com/office/word/2015/wordml/symex" xmlns:wpg="http://schemas.microsoft.com/office/word/2010/wordprocessingGroup" xmlns:wpi="http://schemas.microsoft.com/office/word/2010/wordprocessingInk" xmlns:wne="http://schemas.microsoft.com/office/word/2006/wordml" xmlns:wps="http://schemas.microsoft.com/office/word/2010/wordprocessingShape" mc:Ignorable="w14 w15 w16se w16cid w16 w16cex w16sdtdh wp14">
   <w:body>
     <w:p>
       <w:pPr>
@@ -831,26 +831,30 @@
           <w:numId w:val="29"/>
         </w:numPr>
       </w:pPr>
-      <w:r>
-        <w:t>When doing a live demo, share your whole screen in MS Teams versus sharing an application window</w:t>
-      </w:r>
-      <w:r>
-        <w:t xml:space="preserve"> because </w:t>
-      </w:r>
-      <w:r>
-        <w:t>you will have lots of windows open at the same time.</w:t>
-      </w:r>
-    </w:p>
-    <w:p>
-      <w:pPr>
-        <w:pStyle w:val="ListParagraph"/>
-        <w:numPr>
-          <w:ilvl w:val="0"/>
-          <w:numId w:val="29"/>
-        </w:numPr>
-      </w:pPr>
-      <w:r>
-        <w:t xml:space="preserve">Examine the classes in this order: </w:t>
+      <w:proofErr w:type="gramStart"/>
+      <w:r>
+        <w:t>Open up</w:t>
+      </w:r>
+      <w:proofErr w:type="gramEnd"/>
+      <w:r>
+        <w:t xml:space="preserve"> the</w:t>
+      </w:r>
+      <w:r>
+        <w:t xml:space="preserve"> classes in</w:t>
+      </w:r>
+      <w:r>
+        <w:t xml:space="preserve"> </w:t>
+      </w:r>
+      <w:proofErr w:type="spellStart"/>
+      <w:r>
+        <w:t>BlueJ</w:t>
+      </w:r>
+      <w:proofErr w:type="spellEnd"/>
+      <w:r>
+        <w:t xml:space="preserve"> in</w:t>
+      </w:r>
+      <w:r>
+        <w:t xml:space="preserve"> this order: </w:t>
       </w:r>
       <w:proofErr w:type="spellStart"/>
       <w:r>
@@ -1034,7 +1038,24 @@
     </w:p>
     <w:p>
       <w:r>
-        <w:t>Ctrl-b sets and removes breakpoints</w:t>
+        <w:t xml:space="preserve">Ctrl-b </w:t>
+      </w:r>
+      <w:r>
+        <w:t xml:space="preserve">(in Windows; </w:t>
+      </w:r>
+      <w:proofErr w:type="spellStart"/>
+      <w:r>
+        <w:t>Cmd</w:t>
+      </w:r>
+      <w:proofErr w:type="spellEnd"/>
+      <w:r>
+        <w:t xml:space="preserve">-b in MacOS) </w:t>
+      </w:r>
+      <w:r>
+        <w:t>sets and removes breakpoints</w:t>
+      </w:r>
+      <w:r>
+        <w:t xml:space="preserve">. This only works if your code is compiled. It also doesn’t work on blank lines or comments. </w:t>
       </w:r>
     </w:p>
     <w:p>
@@ -1340,6 +1361,7 @@
         <w:rPr>
           <w:rFonts w:ascii="Times" w:hAnsi="Times"/>
         </w:rPr>
+        <w:lastRenderedPageBreak/>
         <w:t xml:space="preserve">Part 2: </w:t>
       </w:r>
       <w:r>
@@ -1373,7 +1395,6 @@
         <w:spacing w:before="0" w:beforeAutospacing="0" w:after="0" w:afterAutospacing="0"/>
       </w:pPr>
       <w:r>
-        <w:lastRenderedPageBreak/>
         <w:t xml:space="preserve">The purpose of this part is to get the debugging window "out of the way" of the window. During the debugging of a </w:t>
       </w:r>
       <w:r>
@@ -1684,6 +1705,7 @@
         <w:rPr>
           <w:noProof/>
         </w:rPr>
+        <w:lastRenderedPageBreak/>
         <w:drawing>
           <wp:inline distT="0" distB="0" distL="0" distR="0" wp14:anchorId="11700B87" wp14:editId="3A58C343">
             <wp:extent cx="1944052" cy="2695575"/>
@@ -2088,6 +2110,7 @@
           <w:b/>
           <w:u w:val="single"/>
         </w:rPr>
+        <w:lastRenderedPageBreak/>
         <w:t>checkpoint 3 (</w:t>
       </w:r>
       <w:r>
@@ -2299,7 +2322,6 @@
         <w:spacing w:before="0" w:beforeAutospacing="0" w:after="0" w:afterAutospacing="0"/>
       </w:pPr>
       <w:r>
-        <w:lastRenderedPageBreak/>
         <w:t xml:space="preserve">Run the debugger on the application as before, with a breakpoint set at the first </w:t>
       </w:r>
       <w:r>
@@ -2658,6 +2680,7 @@
         <w:ind w:left="720"/>
       </w:pPr>
       <w:r>
+        <w:lastRenderedPageBreak/>
         <w:t>You can</w:t>
       </w:r>
       <w:r>
@@ -2864,7 +2887,6 @@
         </w:numPr>
       </w:pPr>
       <w:r>
-        <w:lastRenderedPageBreak/>
         <w:t xml:space="preserve">Inspect the </w:t>
       </w:r>
       <w:proofErr w:type="spellStart"/>
@@ -3288,6 +3310,7 @@
         <w:rPr>
           <w:rFonts w:ascii="Times" w:hAnsi="Times"/>
         </w:rPr>
+        <w:lastRenderedPageBreak/>
         <w:t>EXTRA CREDIT</w:t>
       </w:r>
     </w:p>
@@ -3660,7 +3683,6 @@
         <w:rPr>
           <w:noProof/>
         </w:rPr>
-        <w:lastRenderedPageBreak/>
         <w:drawing>
           <wp:inline distT="0" distB="0" distL="0" distR="0" wp14:anchorId="5ABB0D2A" wp14:editId="2364698D">
             <wp:extent cx="4710994" cy="3371850"/>
@@ -3749,6 +3771,7 @@
         <w:rPr>
           <w:noProof/>
         </w:rPr>
+        <w:lastRenderedPageBreak/>
         <w:drawing>
           <wp:inline distT="0" distB="0" distL="0" distR="0" wp14:anchorId="5D540526" wp14:editId="54019A29">
             <wp:extent cx="5486400" cy="3943350"/>
@@ -3837,7 +3860,6 @@
         <w:rPr>
           <w:noProof/>
         </w:rPr>
-        <w:lastRenderedPageBreak/>
         <w:drawing>
           <wp:inline distT="0" distB="0" distL="0" distR="0" wp14:anchorId="234B820A" wp14:editId="75F98CEF">
             <wp:extent cx="5486400" cy="2931795"/>
@@ -3926,6 +3948,7 @@
         <w:rPr>
           <w:noProof/>
         </w:rPr>
+        <w:lastRenderedPageBreak/>
         <w:drawing>
           <wp:inline distT="0" distB="0" distL="0" distR="0" wp14:anchorId="152D1F45" wp14:editId="7F1566F0">
             <wp:extent cx="4895850" cy="4695825"/>
@@ -3996,56 +4019,56 @@
           <w:sz w:val="24"/>
           <w:szCs w:val="24"/>
         </w:rPr>
+        <w:t>Enter your choice of project name</w:t>
+      </w:r>
+      <w:r>
+        <w:rPr>
+          <w:b w:val="0"/>
+          <w:sz w:val="24"/>
+          <w:szCs w:val="24"/>
+        </w:rPr>
+        <w:t xml:space="preserve"> (i.e. HelloWorld). Leave the rest of the settings as default. Click </w:t>
+      </w:r>
+      <w:r>
+        <w:rPr>
+          <w:sz w:val="24"/>
+          <w:szCs w:val="24"/>
+        </w:rPr>
+        <w:t>Next</w:t>
+      </w:r>
+      <w:r>
+        <w:rPr>
+          <w:b w:val="0"/>
+          <w:sz w:val="24"/>
+          <w:szCs w:val="24"/>
+        </w:rPr>
+        <w:t xml:space="preserve"> (not Finish)</w:t>
+      </w:r>
+      <w:r>
+        <w:rPr>
+          <w:b w:val="0"/>
+          <w:sz w:val="24"/>
+          <w:szCs w:val="24"/>
+        </w:rPr>
+        <w:t xml:space="preserve">. </w:t>
+      </w:r>
+    </w:p>
+    <w:p>
+      <w:pPr>
+        <w:pStyle w:val="Heading3"/>
+        <w:spacing w:before="0" w:beforeAutospacing="0" w:after="0" w:afterAutospacing="0"/>
+        <w:ind w:left="360"/>
+        <w:rPr>
+          <w:b w:val="0"/>
+          <w:sz w:val="24"/>
+          <w:szCs w:val="24"/>
+        </w:rPr>
+      </w:pPr>
+      <w:r>
+        <w:rPr>
+          <w:noProof/>
+        </w:rPr>
         <w:lastRenderedPageBreak/>
-        <w:t>Enter your choice of project name</w:t>
-      </w:r>
-      <w:r>
-        <w:rPr>
-          <w:b w:val="0"/>
-          <w:sz w:val="24"/>
-          <w:szCs w:val="24"/>
-        </w:rPr>
-        <w:t xml:space="preserve"> (i.e. HelloWorld). Leave the rest of the settings as default. Click </w:t>
-      </w:r>
-      <w:r>
-        <w:rPr>
-          <w:sz w:val="24"/>
-          <w:szCs w:val="24"/>
-        </w:rPr>
-        <w:t>Next</w:t>
-      </w:r>
-      <w:r>
-        <w:rPr>
-          <w:b w:val="0"/>
-          <w:sz w:val="24"/>
-          <w:szCs w:val="24"/>
-        </w:rPr>
-        <w:t xml:space="preserve"> (not Finish)</w:t>
-      </w:r>
-      <w:r>
-        <w:rPr>
-          <w:b w:val="0"/>
-          <w:sz w:val="24"/>
-          <w:szCs w:val="24"/>
-        </w:rPr>
-        <w:t xml:space="preserve">. </w:t>
-      </w:r>
-    </w:p>
-    <w:p>
-      <w:pPr>
-        <w:pStyle w:val="Heading3"/>
-        <w:spacing w:before="0" w:beforeAutospacing="0" w:after="0" w:afterAutospacing="0"/>
-        <w:ind w:left="360"/>
-        <w:rPr>
-          <w:b w:val="0"/>
-          <w:sz w:val="24"/>
-          <w:szCs w:val="24"/>
-        </w:rPr>
-      </w:pPr>
-      <w:r>
-        <w:rPr>
-          <w:noProof/>
-        </w:rPr>
         <w:drawing>
           <wp:inline distT="0" distB="0" distL="0" distR="0" wp14:anchorId="3059FA4D" wp14:editId="2C6DFDD2">
             <wp:extent cx="3336396" cy="4619625"/>
@@ -5214,7 +5237,7 @@
 </file>
 
 <file path=word/endnotes.xml><?xml version="1.0" encoding="utf-8"?>
-<w:endnotes xmlns:wpc="http://schemas.microsoft.com/office/word/2010/wordprocessingCanvas" xmlns:cx="http://schemas.microsoft.com/office/drawing/2014/chartex" xmlns:cx1="http://schemas.microsoft.com/office/drawing/2015/9/8/chartex" xmlns:cx2="http://schemas.microsoft.com/office/drawing/2015/10/21/chartex" xmlns:cx3="http://schemas.microsoft.com/office/drawing/2016/5/9/chartex" xmlns:cx4="http://schemas.microsoft.com/office/drawing/2016/5/10/chartex" xmlns:cx5="http://schemas.microsoft.com/office/drawing/2016/5/11/chartex" xmlns:cx6="http://schemas.microsoft.com/office/drawing/2016/5/12/chartex" xmlns:cx7="http://schemas.microsoft.com/office/drawing/2016/5/13/chartex" xmlns:cx8="http://schemas.microsoft.com/office/drawing/2016/5/14/chartex" xmlns:mc="http://schemas.openxmlformats.org/markup-compatibility/2006" xmlns:aink="http://schemas.microsoft.com/office/drawing/2016/ink" xmlns:am3d="http://schemas.microsoft.com/office/drawing/2017/model3d" xmlns:o="urn:schemas-microsoft-com:office:office" xmlns:r="http://schemas.openxmlformats.org/officeDocument/2006/relationships" xmlns:m="http://schemas.openxmlformats.org/officeDocument/2006/math" xmlns:v="urn:schemas-microsoft-com:vml" xmlns:wp14="http://schemas.microsoft.com/office/word/2010/wordprocessingDrawing" xmlns:wp="http://schemas.openxmlformats.org/drawingml/2006/wordprocessingDrawing" xmlns:w10="urn:schemas-microsoft-com:office:word" xmlns:w="http://schemas.openxmlformats.org/wordprocessingml/2006/main" xmlns:w14="http://schemas.microsoft.com/office/word/2010/wordml" xmlns:w15="http://schemas.microsoft.com/office/word/2012/wordml" xmlns:w16cex="http://schemas.microsoft.com/office/word/2018/wordml/cex" xmlns:w16cid="http://schemas.microsoft.com/office/word/2016/wordml/cid" xmlns:w16="http://schemas.microsoft.com/office/word/2018/wordml" xmlns:w16se="http://schemas.microsoft.com/office/word/2015/wordml/symex" xmlns:wpg="http://schemas.microsoft.com/office/word/2010/wordprocessingGroup" xmlns:wpi="http://schemas.microsoft.com/office/word/2010/wordprocessingInk" xmlns:wne="http://schemas.microsoft.com/office/word/2006/wordml" xmlns:wps="http://schemas.microsoft.com/office/word/2010/wordprocessingShape" mc:Ignorable="w14 w15 w16se w16cid w16 w16cex wp14">
+<w:endnotes xmlns:wpc="http://schemas.microsoft.com/office/word/2010/wordprocessingCanvas" xmlns:cx="http://schemas.microsoft.com/office/drawing/2014/chartex" xmlns:cx1="http://schemas.microsoft.com/office/drawing/2015/9/8/chartex" xmlns:cx2="http://schemas.microsoft.com/office/drawing/2015/10/21/chartex" xmlns:cx3="http://schemas.microsoft.com/office/drawing/2016/5/9/chartex" xmlns:cx4="http://schemas.microsoft.com/office/drawing/2016/5/10/chartex" xmlns:cx5="http://schemas.microsoft.com/office/drawing/2016/5/11/chartex" xmlns:cx6="http://schemas.microsoft.com/office/drawing/2016/5/12/chartex" xmlns:cx7="http://schemas.microsoft.com/office/drawing/2016/5/13/chartex" xmlns:cx8="http://schemas.microsoft.com/office/drawing/2016/5/14/chartex" xmlns:mc="http://schemas.openxmlformats.org/markup-compatibility/2006" xmlns:aink="http://schemas.microsoft.com/office/drawing/2016/ink" xmlns:am3d="http://schemas.microsoft.com/office/drawing/2017/model3d" xmlns:o="urn:schemas-microsoft-com:office:office" xmlns:oel="http://schemas.microsoft.com/office/2019/extlst" xmlns:r="http://schemas.openxmlformats.org/officeDocument/2006/relationships" xmlns:m="http://schemas.openxmlformats.org/officeDocument/2006/math" xmlns:v="urn:schemas-microsoft-com:vml" xmlns:wp14="http://schemas.microsoft.com/office/word/2010/wordprocessingDrawing" xmlns:wp="http://schemas.openxmlformats.org/drawingml/2006/wordprocessingDrawing" xmlns:w10="urn:schemas-microsoft-com:office:word" xmlns:w="http://schemas.openxmlformats.org/wordprocessingml/2006/main" xmlns:w14="http://schemas.microsoft.com/office/word/2010/wordml" xmlns:w15="http://schemas.microsoft.com/office/word/2012/wordml" xmlns:w16cex="http://schemas.microsoft.com/office/word/2018/wordml/cex" xmlns:w16cid="http://schemas.microsoft.com/office/word/2016/wordml/cid" xmlns:w16="http://schemas.microsoft.com/office/word/2018/wordml" xmlns:w16sdtdh="http://schemas.microsoft.com/office/word/2020/wordml/sdtdatahash" xmlns:w16se="http://schemas.microsoft.com/office/word/2015/wordml/symex" xmlns:wpg="http://schemas.microsoft.com/office/word/2010/wordprocessingGroup" xmlns:wpi="http://schemas.microsoft.com/office/word/2010/wordprocessingInk" xmlns:wne="http://schemas.microsoft.com/office/word/2006/wordml" xmlns:wps="http://schemas.microsoft.com/office/word/2010/wordprocessingShape" mc:Ignorable="w14 w15 w16se w16cid w16 w16cex w16sdtdh wp14">
   <w:endnote w:type="separator" w:id="-1">
     <w:p>
       <w:r>
@@ -5233,7 +5256,7 @@
 </file>
 
 <file path=word/footer1.xml><?xml version="1.0" encoding="utf-8"?>
-<w:ftr xmlns:wpc="http://schemas.microsoft.com/office/word/2010/wordprocessingCanvas" xmlns:cx="http://schemas.microsoft.com/office/drawing/2014/chartex" xmlns:cx1="http://schemas.microsoft.com/office/drawing/2015/9/8/chartex" xmlns:cx2="http://schemas.microsoft.com/office/drawing/2015/10/21/chartex" xmlns:cx3="http://schemas.microsoft.com/office/drawing/2016/5/9/chartex" xmlns:cx4="http://schemas.microsoft.com/office/drawing/2016/5/10/chartex" xmlns:cx5="http://schemas.microsoft.com/office/drawing/2016/5/11/chartex" xmlns:cx6="http://schemas.microsoft.com/office/drawing/2016/5/12/chartex" xmlns:cx7="http://schemas.microsoft.com/office/drawing/2016/5/13/chartex" xmlns:cx8="http://schemas.microsoft.com/office/drawing/2016/5/14/chartex" xmlns:mc="http://schemas.openxmlformats.org/markup-compatibility/2006" xmlns:aink="http://schemas.microsoft.com/office/drawing/2016/ink" xmlns:am3d="http://schemas.microsoft.com/office/drawing/2017/model3d" xmlns:o="urn:schemas-microsoft-com:office:office" xmlns:r="http://schemas.openxmlformats.org/officeDocument/2006/relationships" xmlns:m="http://schemas.openxmlformats.org/officeDocument/2006/math" xmlns:v="urn:schemas-microsoft-com:vml" xmlns:wp14="http://schemas.microsoft.com/office/word/2010/wordprocessingDrawing" xmlns:wp="http://schemas.openxmlformats.org/drawingml/2006/wordprocessingDrawing" xmlns:w10="urn:schemas-microsoft-com:office:word" xmlns:w="http://schemas.openxmlformats.org/wordprocessingml/2006/main" xmlns:w14="http://schemas.microsoft.com/office/word/2010/wordml" xmlns:w15="http://schemas.microsoft.com/office/word/2012/wordml" xmlns:w16cex="http://schemas.microsoft.com/office/word/2018/wordml/cex" xmlns:w16cid="http://schemas.microsoft.com/office/word/2016/wordml/cid" xmlns:w16="http://schemas.microsoft.com/office/word/2018/wordml" xmlns:w16se="http://schemas.microsoft.com/office/word/2015/wordml/symex" xmlns:wpg="http://schemas.microsoft.com/office/word/2010/wordprocessingGroup" xmlns:wpi="http://schemas.microsoft.com/office/word/2010/wordprocessingInk" xmlns:wne="http://schemas.microsoft.com/office/word/2006/wordml" xmlns:wps="http://schemas.microsoft.com/office/word/2010/wordprocessingShape" mc:Ignorable="w14 w15 w16se w16cid w16 w16cex wp14">
+<w:ftr xmlns:wpc="http://schemas.microsoft.com/office/word/2010/wordprocessingCanvas" xmlns:cx="http://schemas.microsoft.com/office/drawing/2014/chartex" xmlns:cx1="http://schemas.microsoft.com/office/drawing/2015/9/8/chartex" xmlns:cx2="http://schemas.microsoft.com/office/drawing/2015/10/21/chartex" xmlns:cx3="http://schemas.microsoft.com/office/drawing/2016/5/9/chartex" xmlns:cx4="http://schemas.microsoft.com/office/drawing/2016/5/10/chartex" xmlns:cx5="http://schemas.microsoft.com/office/drawing/2016/5/11/chartex" xmlns:cx6="http://schemas.microsoft.com/office/drawing/2016/5/12/chartex" xmlns:cx7="http://schemas.microsoft.com/office/drawing/2016/5/13/chartex" xmlns:cx8="http://schemas.microsoft.com/office/drawing/2016/5/14/chartex" xmlns:mc="http://schemas.openxmlformats.org/markup-compatibility/2006" xmlns:aink="http://schemas.microsoft.com/office/drawing/2016/ink" xmlns:am3d="http://schemas.microsoft.com/office/drawing/2017/model3d" xmlns:o="urn:schemas-microsoft-com:office:office" xmlns:oel="http://schemas.microsoft.com/office/2019/extlst" xmlns:r="http://schemas.openxmlformats.org/officeDocument/2006/relationships" xmlns:m="http://schemas.openxmlformats.org/officeDocument/2006/math" xmlns:v="urn:schemas-microsoft-com:vml" xmlns:wp14="http://schemas.microsoft.com/office/word/2010/wordprocessingDrawing" xmlns:wp="http://schemas.openxmlformats.org/drawingml/2006/wordprocessingDrawing" xmlns:w10="urn:schemas-microsoft-com:office:word" xmlns:w="http://schemas.openxmlformats.org/wordprocessingml/2006/main" xmlns:w14="http://schemas.microsoft.com/office/word/2010/wordml" xmlns:w15="http://schemas.microsoft.com/office/word/2012/wordml" xmlns:w16cex="http://schemas.microsoft.com/office/word/2018/wordml/cex" xmlns:w16cid="http://schemas.microsoft.com/office/word/2016/wordml/cid" xmlns:w16="http://schemas.microsoft.com/office/word/2018/wordml" xmlns:w16sdtdh="http://schemas.microsoft.com/office/word/2020/wordml/sdtdatahash" xmlns:w16se="http://schemas.microsoft.com/office/word/2015/wordml/symex" xmlns:wpg="http://schemas.microsoft.com/office/word/2010/wordprocessingGroup" xmlns:wpi="http://schemas.microsoft.com/office/word/2010/wordprocessingInk" xmlns:wne="http://schemas.microsoft.com/office/word/2006/wordml" xmlns:wps="http://schemas.microsoft.com/office/word/2010/wordprocessingShape" mc:Ignorable="w14 w15 w16se w16cid w16 w16cex w16sdtdh wp14">
   <w:p>
     <w:pPr>
       <w:pStyle w:val="Footer"/>
@@ -5271,7 +5294,7 @@
 </file>
 
 <file path=word/footer2.xml><?xml version="1.0" encoding="utf-8"?>
-<w:ftr xmlns:wpc="http://schemas.microsoft.com/office/word/2010/wordprocessingCanvas" xmlns:cx="http://schemas.microsoft.com/office/drawing/2014/chartex" xmlns:cx1="http://schemas.microsoft.com/office/drawing/2015/9/8/chartex" xmlns:cx2="http://schemas.microsoft.com/office/drawing/2015/10/21/chartex" xmlns:cx3="http://schemas.microsoft.com/office/drawing/2016/5/9/chartex" xmlns:cx4="http://schemas.microsoft.com/office/drawing/2016/5/10/chartex" xmlns:cx5="http://schemas.microsoft.com/office/drawing/2016/5/11/chartex" xmlns:cx6="http://schemas.microsoft.com/office/drawing/2016/5/12/chartex" xmlns:cx7="http://schemas.microsoft.com/office/drawing/2016/5/13/chartex" xmlns:cx8="http://schemas.microsoft.com/office/drawing/2016/5/14/chartex" xmlns:mc="http://schemas.openxmlformats.org/markup-compatibility/2006" xmlns:aink="http://schemas.microsoft.com/office/drawing/2016/ink" xmlns:am3d="http://schemas.microsoft.com/office/drawing/2017/model3d" xmlns:o="urn:schemas-microsoft-com:office:office" xmlns:r="http://schemas.openxmlformats.org/officeDocument/2006/relationships" xmlns:m="http://schemas.openxmlformats.org/officeDocument/2006/math" xmlns:v="urn:schemas-microsoft-com:vml" xmlns:wp14="http://schemas.microsoft.com/office/word/2010/wordprocessingDrawing" xmlns:wp="http://schemas.openxmlformats.org/drawingml/2006/wordprocessingDrawing" xmlns:w10="urn:schemas-microsoft-com:office:word" xmlns:w="http://schemas.openxmlformats.org/wordprocessingml/2006/main" xmlns:w14="http://schemas.microsoft.com/office/word/2010/wordml" xmlns:w15="http://schemas.microsoft.com/office/word/2012/wordml" xmlns:w16cex="http://schemas.microsoft.com/office/word/2018/wordml/cex" xmlns:w16cid="http://schemas.microsoft.com/office/word/2016/wordml/cid" xmlns:w16="http://schemas.microsoft.com/office/word/2018/wordml" xmlns:w16se="http://schemas.microsoft.com/office/word/2015/wordml/symex" xmlns:wpg="http://schemas.microsoft.com/office/word/2010/wordprocessingGroup" xmlns:wpi="http://schemas.microsoft.com/office/word/2010/wordprocessingInk" xmlns:wne="http://schemas.microsoft.com/office/word/2006/wordml" xmlns:wps="http://schemas.microsoft.com/office/word/2010/wordprocessingShape" mc:Ignorable="w14 w15 w16se w16cid w16 w16cex wp14">
+<w:ftr xmlns:wpc="http://schemas.microsoft.com/office/word/2010/wordprocessingCanvas" xmlns:cx="http://schemas.microsoft.com/office/drawing/2014/chartex" xmlns:cx1="http://schemas.microsoft.com/office/drawing/2015/9/8/chartex" xmlns:cx2="http://schemas.microsoft.com/office/drawing/2015/10/21/chartex" xmlns:cx3="http://schemas.microsoft.com/office/drawing/2016/5/9/chartex" xmlns:cx4="http://schemas.microsoft.com/office/drawing/2016/5/10/chartex" xmlns:cx5="http://schemas.microsoft.com/office/drawing/2016/5/11/chartex" xmlns:cx6="http://schemas.microsoft.com/office/drawing/2016/5/12/chartex" xmlns:cx7="http://schemas.microsoft.com/office/drawing/2016/5/13/chartex" xmlns:cx8="http://schemas.microsoft.com/office/drawing/2016/5/14/chartex" xmlns:mc="http://schemas.openxmlformats.org/markup-compatibility/2006" xmlns:aink="http://schemas.microsoft.com/office/drawing/2016/ink" xmlns:am3d="http://schemas.microsoft.com/office/drawing/2017/model3d" xmlns:o="urn:schemas-microsoft-com:office:office" xmlns:oel="http://schemas.microsoft.com/office/2019/extlst" xmlns:r="http://schemas.openxmlformats.org/officeDocument/2006/relationships" xmlns:m="http://schemas.openxmlformats.org/officeDocument/2006/math" xmlns:v="urn:schemas-microsoft-com:vml" xmlns:wp14="http://schemas.microsoft.com/office/word/2010/wordprocessingDrawing" xmlns:wp="http://schemas.openxmlformats.org/drawingml/2006/wordprocessingDrawing" xmlns:w10="urn:schemas-microsoft-com:office:word" xmlns:w="http://schemas.openxmlformats.org/wordprocessingml/2006/main" xmlns:w14="http://schemas.microsoft.com/office/word/2010/wordml" xmlns:w15="http://schemas.microsoft.com/office/word/2012/wordml" xmlns:w16cex="http://schemas.microsoft.com/office/word/2018/wordml/cex" xmlns:w16cid="http://schemas.microsoft.com/office/word/2016/wordml/cid" xmlns:w16="http://schemas.microsoft.com/office/word/2018/wordml" xmlns:w16sdtdh="http://schemas.microsoft.com/office/word/2020/wordml/sdtdatahash" xmlns:w16se="http://schemas.microsoft.com/office/word/2015/wordml/symex" xmlns:wpg="http://schemas.microsoft.com/office/word/2010/wordprocessingGroup" xmlns:wpi="http://schemas.microsoft.com/office/word/2010/wordprocessingInk" xmlns:wne="http://schemas.microsoft.com/office/word/2006/wordml" xmlns:wps="http://schemas.microsoft.com/office/word/2010/wordprocessingShape" mc:Ignorable="w14 w15 w16se w16cid w16 w16cex w16sdtdh wp14">
   <w:p>
     <w:pPr>
       <w:pStyle w:val="Footer"/>
@@ -5322,7 +5345,7 @@
 </file>
 
 <file path=word/footnotes.xml><?xml version="1.0" encoding="utf-8"?>
-<w:footnotes xmlns:wpc="http://schemas.microsoft.com/office/word/2010/wordprocessingCanvas" xmlns:cx="http://schemas.microsoft.com/office/drawing/2014/chartex" xmlns:cx1="http://schemas.microsoft.com/office/drawing/2015/9/8/chartex" xmlns:cx2="http://schemas.microsoft.com/office/drawing/2015/10/21/chartex" xmlns:cx3="http://schemas.microsoft.com/office/drawing/2016/5/9/chartex" xmlns:cx4="http://schemas.microsoft.com/office/drawing/2016/5/10/chartex" xmlns:cx5="http://schemas.microsoft.com/office/drawing/2016/5/11/chartex" xmlns:cx6="http://schemas.microsoft.com/office/drawing/2016/5/12/chartex" xmlns:cx7="http://schemas.microsoft.com/office/drawing/2016/5/13/chartex" xmlns:cx8="http://schemas.microsoft.com/office/drawing/2016/5/14/chartex" xmlns:mc="http://schemas.openxmlformats.org/markup-compatibility/2006" xmlns:aink="http://schemas.microsoft.com/office/drawing/2016/ink" xmlns:am3d="http://schemas.microsoft.com/office/drawing/2017/model3d" xmlns:o="urn:schemas-microsoft-com:office:office" xmlns:r="http://schemas.openxmlformats.org/officeDocument/2006/relationships" xmlns:m="http://schemas.openxmlformats.org/officeDocument/2006/math" xmlns:v="urn:schemas-microsoft-com:vml" xmlns:wp14="http://schemas.microsoft.com/office/word/2010/wordprocessingDrawing" xmlns:wp="http://schemas.openxmlformats.org/drawingml/2006/wordprocessingDrawing" xmlns:w10="urn:schemas-microsoft-com:office:word" xmlns:w="http://schemas.openxmlformats.org/wordprocessingml/2006/main" xmlns:w14="http://schemas.microsoft.com/office/word/2010/wordml" xmlns:w15="http://schemas.microsoft.com/office/word/2012/wordml" xmlns:w16cex="http://schemas.microsoft.com/office/word/2018/wordml/cex" xmlns:w16cid="http://schemas.microsoft.com/office/word/2016/wordml/cid" xmlns:w16="http://schemas.microsoft.com/office/word/2018/wordml" xmlns:w16se="http://schemas.microsoft.com/office/word/2015/wordml/symex" xmlns:wpg="http://schemas.microsoft.com/office/word/2010/wordprocessingGroup" xmlns:wpi="http://schemas.microsoft.com/office/word/2010/wordprocessingInk" xmlns:wne="http://schemas.microsoft.com/office/word/2006/wordml" xmlns:wps="http://schemas.microsoft.com/office/word/2010/wordprocessingShape" mc:Ignorable="w14 w15 w16se w16cid w16 w16cex wp14">
+<w:footnotes xmlns:wpc="http://schemas.microsoft.com/office/word/2010/wordprocessingCanvas" xmlns:cx="http://schemas.microsoft.com/office/drawing/2014/chartex" xmlns:cx1="http://schemas.microsoft.com/office/drawing/2015/9/8/chartex" xmlns:cx2="http://schemas.microsoft.com/office/drawing/2015/10/21/chartex" xmlns:cx3="http://schemas.microsoft.com/office/drawing/2016/5/9/chartex" xmlns:cx4="http://schemas.microsoft.com/office/drawing/2016/5/10/chartex" xmlns:cx5="http://schemas.microsoft.com/office/drawing/2016/5/11/chartex" xmlns:cx6="http://schemas.microsoft.com/office/drawing/2016/5/12/chartex" xmlns:cx7="http://schemas.microsoft.com/office/drawing/2016/5/13/chartex" xmlns:cx8="http://schemas.microsoft.com/office/drawing/2016/5/14/chartex" xmlns:mc="http://schemas.openxmlformats.org/markup-compatibility/2006" xmlns:aink="http://schemas.microsoft.com/office/drawing/2016/ink" xmlns:am3d="http://schemas.microsoft.com/office/drawing/2017/model3d" xmlns:o="urn:schemas-microsoft-com:office:office" xmlns:oel="http://schemas.microsoft.com/office/2019/extlst" xmlns:r="http://schemas.openxmlformats.org/officeDocument/2006/relationships" xmlns:m="http://schemas.openxmlformats.org/officeDocument/2006/math" xmlns:v="urn:schemas-microsoft-com:vml" xmlns:wp14="http://schemas.microsoft.com/office/word/2010/wordprocessingDrawing" xmlns:wp="http://schemas.openxmlformats.org/drawingml/2006/wordprocessingDrawing" xmlns:w10="urn:schemas-microsoft-com:office:word" xmlns:w="http://schemas.openxmlformats.org/wordprocessingml/2006/main" xmlns:w14="http://schemas.microsoft.com/office/word/2010/wordml" xmlns:w15="http://schemas.microsoft.com/office/word/2012/wordml" xmlns:w16cex="http://schemas.microsoft.com/office/word/2018/wordml/cex" xmlns:w16cid="http://schemas.microsoft.com/office/word/2016/wordml/cid" xmlns:w16="http://schemas.microsoft.com/office/word/2018/wordml" xmlns:w16sdtdh="http://schemas.microsoft.com/office/word/2020/wordml/sdtdatahash" xmlns:w16se="http://schemas.microsoft.com/office/word/2015/wordml/symex" xmlns:wpg="http://schemas.microsoft.com/office/word/2010/wordprocessingGroup" xmlns:wpi="http://schemas.microsoft.com/office/word/2010/wordprocessingInk" xmlns:wne="http://schemas.microsoft.com/office/word/2006/wordml" xmlns:wps="http://schemas.microsoft.com/office/word/2010/wordprocessingShape" mc:Ignorable="w14 w15 w16se w16cid w16 w16cex w16sdtdh wp14">
   <w:footnote w:type="separator" w:id="-1">
     <w:p>
       <w:r>
@@ -5357,7 +5380,7 @@
 </file>
 
 <file path=word/numbering.xml><?xml version="1.0" encoding="utf-8"?>
-<w:numbering xmlns:wpc="http://schemas.microsoft.com/office/word/2010/wordprocessingCanvas" xmlns:cx="http://schemas.microsoft.com/office/drawing/2014/chartex" xmlns:cx1="http://schemas.microsoft.com/office/drawing/2015/9/8/chartex" xmlns:cx2="http://schemas.microsoft.com/office/drawing/2015/10/21/chartex" xmlns:cx3="http://schemas.microsoft.com/office/drawing/2016/5/9/chartex" xmlns:cx4="http://schemas.microsoft.com/office/drawing/2016/5/10/chartex" xmlns:cx5="http://schemas.microsoft.com/office/drawing/2016/5/11/chartex" xmlns:cx6="http://schemas.microsoft.com/office/drawing/2016/5/12/chartex" xmlns:cx7="http://schemas.microsoft.com/office/drawing/2016/5/13/chartex" xmlns:cx8="http://schemas.microsoft.com/office/drawing/2016/5/14/chartex" xmlns:mc="http://schemas.openxmlformats.org/markup-compatibility/2006" xmlns:aink="http://schemas.microsoft.com/office/drawing/2016/ink" xmlns:am3d="http://schemas.microsoft.com/office/drawing/2017/model3d" xmlns:o="urn:schemas-microsoft-com:office:office" xmlns:r="http://schemas.openxmlformats.org/officeDocument/2006/relationships" xmlns:m="http://schemas.openxmlformats.org/officeDocument/2006/math" xmlns:v="urn:schemas-microsoft-com:vml" xmlns:wp14="http://schemas.microsoft.com/office/word/2010/wordprocessingDrawing" xmlns:wp="http://schemas.openxmlformats.org/drawingml/2006/wordprocessingDrawing" xmlns:w10="urn:schemas-microsoft-com:office:word" xmlns:w="http://schemas.openxmlformats.org/wordprocessingml/2006/main" xmlns:w14="http://schemas.microsoft.com/office/word/2010/wordml" xmlns:w15="http://schemas.microsoft.com/office/word/2012/wordml" xmlns:w16cex="http://schemas.microsoft.com/office/word/2018/wordml/cex" xmlns:w16cid="http://schemas.microsoft.com/office/word/2016/wordml/cid" xmlns:w16="http://schemas.microsoft.com/office/word/2018/wordml" xmlns:w16se="http://schemas.microsoft.com/office/word/2015/wordml/symex" xmlns:wpg="http://schemas.microsoft.com/office/word/2010/wordprocessingGroup" xmlns:wpi="http://schemas.microsoft.com/office/word/2010/wordprocessingInk" xmlns:wne="http://schemas.microsoft.com/office/word/2006/wordml" xmlns:wps="http://schemas.microsoft.com/office/word/2010/wordprocessingShape" mc:Ignorable="w14 w15 w16se w16cid w16 w16cex wp14">
+<w:numbering xmlns:wpc="http://schemas.microsoft.com/office/word/2010/wordprocessingCanvas" xmlns:cx="http://schemas.microsoft.com/office/drawing/2014/chartex" xmlns:cx1="http://schemas.microsoft.com/office/drawing/2015/9/8/chartex" xmlns:cx2="http://schemas.microsoft.com/office/drawing/2015/10/21/chartex" xmlns:cx3="http://schemas.microsoft.com/office/drawing/2016/5/9/chartex" xmlns:cx4="http://schemas.microsoft.com/office/drawing/2016/5/10/chartex" xmlns:cx5="http://schemas.microsoft.com/office/drawing/2016/5/11/chartex" xmlns:cx6="http://schemas.microsoft.com/office/drawing/2016/5/12/chartex" xmlns:cx7="http://schemas.microsoft.com/office/drawing/2016/5/13/chartex" xmlns:cx8="http://schemas.microsoft.com/office/drawing/2016/5/14/chartex" xmlns:mc="http://schemas.openxmlformats.org/markup-compatibility/2006" xmlns:aink="http://schemas.microsoft.com/office/drawing/2016/ink" xmlns:am3d="http://schemas.microsoft.com/office/drawing/2017/model3d" xmlns:o="urn:schemas-microsoft-com:office:office" xmlns:oel="http://schemas.microsoft.com/office/2019/extlst" xmlns:r="http://schemas.openxmlformats.org/officeDocument/2006/relationships" xmlns:m="http://schemas.openxmlformats.org/officeDocument/2006/math" xmlns:v="urn:schemas-microsoft-com:vml" xmlns:wp14="http://schemas.microsoft.com/office/word/2010/wordprocessingDrawing" xmlns:wp="http://schemas.openxmlformats.org/drawingml/2006/wordprocessingDrawing" xmlns:w10="urn:schemas-microsoft-com:office:word" xmlns:w="http://schemas.openxmlformats.org/wordprocessingml/2006/main" xmlns:w14="http://schemas.microsoft.com/office/word/2010/wordml" xmlns:w15="http://schemas.microsoft.com/office/word/2012/wordml" xmlns:w16cex="http://schemas.microsoft.com/office/word/2018/wordml/cex" xmlns:w16cid="http://schemas.microsoft.com/office/word/2016/wordml/cid" xmlns:w16="http://schemas.microsoft.com/office/word/2018/wordml" xmlns:w16sdtdh="http://schemas.microsoft.com/office/word/2020/wordml/sdtdatahash" xmlns:w16se="http://schemas.microsoft.com/office/word/2015/wordml/symex" xmlns:wpg="http://schemas.microsoft.com/office/word/2010/wordprocessingGroup" xmlns:wpi="http://schemas.microsoft.com/office/word/2010/wordprocessingInk" xmlns:wne="http://schemas.microsoft.com/office/word/2006/wordml" xmlns:wps="http://schemas.microsoft.com/office/word/2010/wordprocessingShape" mc:Ignorable="w14 w15 w16se w16cid w16 w16cex w16sdtdh wp14">
   <w:abstractNum w:abstractNumId="0" w15:restartNumberingAfterBreak="0">
     <w:nsid w:val="05496144"/>
     <w:multiLevelType w:val="hybridMultilevel"/>
@@ -8750,98 +8773,98 @@
       </w:pPr>
     </w:lvl>
   </w:abstractNum>
-  <w:num w:numId="1">
+  <w:num w:numId="1" w16cid:durableId="1143236375">
     <w:abstractNumId w:val="18"/>
   </w:num>
-  <w:num w:numId="2">
+  <w:num w:numId="2" w16cid:durableId="399136536">
     <w:abstractNumId w:val="26"/>
   </w:num>
-  <w:num w:numId="3">
+  <w:num w:numId="3" w16cid:durableId="2010523039">
     <w:abstractNumId w:val="17"/>
   </w:num>
-  <w:num w:numId="4">
+  <w:num w:numId="4" w16cid:durableId="936668476">
     <w:abstractNumId w:val="23"/>
   </w:num>
-  <w:num w:numId="5">
+  <w:num w:numId="5" w16cid:durableId="417409801">
     <w:abstractNumId w:val="1"/>
   </w:num>
-  <w:num w:numId="6">
+  <w:num w:numId="6" w16cid:durableId="1107627342">
     <w:abstractNumId w:val="9"/>
   </w:num>
-  <w:num w:numId="7">
+  <w:num w:numId="7" w16cid:durableId="497232774">
     <w:abstractNumId w:val="8"/>
   </w:num>
-  <w:num w:numId="8">
+  <w:num w:numId="8" w16cid:durableId="253587612">
     <w:abstractNumId w:val="0"/>
   </w:num>
-  <w:num w:numId="9">
+  <w:num w:numId="9" w16cid:durableId="2106877015">
     <w:abstractNumId w:val="24"/>
   </w:num>
-  <w:num w:numId="10">
+  <w:num w:numId="10" w16cid:durableId="1699357344">
     <w:abstractNumId w:val="2"/>
   </w:num>
-  <w:num w:numId="11">
+  <w:num w:numId="11" w16cid:durableId="470639077">
     <w:abstractNumId w:val="4"/>
   </w:num>
-  <w:num w:numId="12">
+  <w:num w:numId="12" w16cid:durableId="547574402">
     <w:abstractNumId w:val="21"/>
   </w:num>
-  <w:num w:numId="13">
+  <w:num w:numId="13" w16cid:durableId="1790321152">
     <w:abstractNumId w:val="5"/>
   </w:num>
-  <w:num w:numId="14">
+  <w:num w:numId="14" w16cid:durableId="1287934583">
     <w:abstractNumId w:val="16"/>
   </w:num>
-  <w:num w:numId="15">
+  <w:num w:numId="15" w16cid:durableId="52782177">
     <w:abstractNumId w:val="19"/>
   </w:num>
-  <w:num w:numId="16">
+  <w:num w:numId="16" w16cid:durableId="2140151455">
     <w:abstractNumId w:val="11"/>
   </w:num>
-  <w:num w:numId="17">
+  <w:num w:numId="17" w16cid:durableId="1826043861">
     <w:abstractNumId w:val="20"/>
   </w:num>
-  <w:num w:numId="18">
+  <w:num w:numId="18" w16cid:durableId="823010902">
     <w:abstractNumId w:val="3"/>
   </w:num>
-  <w:num w:numId="19">
+  <w:num w:numId="19" w16cid:durableId="1070270462">
     <w:abstractNumId w:val="15"/>
   </w:num>
-  <w:num w:numId="20">
+  <w:num w:numId="20" w16cid:durableId="1088844125">
     <w:abstractNumId w:val="13"/>
   </w:num>
-  <w:num w:numId="21">
+  <w:num w:numId="21" w16cid:durableId="1288853823">
     <w:abstractNumId w:val="22"/>
   </w:num>
-  <w:num w:numId="22">
+  <w:num w:numId="22" w16cid:durableId="1489710988">
     <w:abstractNumId w:val="7"/>
   </w:num>
-  <w:num w:numId="23">
+  <w:num w:numId="23" w16cid:durableId="1749964500">
     <w:abstractNumId w:val="6"/>
   </w:num>
-  <w:num w:numId="24">
+  <w:num w:numId="24" w16cid:durableId="20282873">
     <w:abstractNumId w:val="12"/>
   </w:num>
-  <w:num w:numId="25">
+  <w:num w:numId="25" w16cid:durableId="36785337">
     <w:abstractNumId w:val="25"/>
   </w:num>
-  <w:num w:numId="26">
+  <w:num w:numId="26" w16cid:durableId="1104425210">
     <w:abstractNumId w:val="10"/>
   </w:num>
-  <w:num w:numId="27">
+  <w:num w:numId="27" w16cid:durableId="735324343">
     <w:abstractNumId w:val="14"/>
   </w:num>
-  <w:num w:numId="28">
+  <w:num w:numId="28" w16cid:durableId="2094819350">
     <w:abstractNumId w:val="28"/>
   </w:num>
-  <w:num w:numId="29">
+  <w:num w:numId="29" w16cid:durableId="1579249350">
     <w:abstractNumId w:val="27"/>
   </w:num>
 </w:numbering>
 </file>
 
 <file path=word/styles.xml><?xml version="1.0" encoding="utf-8"?>
-<w:styles xmlns:mc="http://schemas.openxmlformats.org/markup-compatibility/2006" xmlns:r="http://schemas.openxmlformats.org/officeDocument/2006/relationships" xmlns:w="http://schemas.openxmlformats.org/wordprocessingml/2006/main" xmlns:w14="http://schemas.microsoft.com/office/word/2010/wordml" xmlns:w15="http://schemas.microsoft.com/office/word/2012/wordml" xmlns:w16cex="http://schemas.microsoft.com/office/word/2018/wordml/cex" xmlns:w16cid="http://schemas.microsoft.com/office/word/2016/wordml/cid" xmlns:w16="http://schemas.microsoft.com/office/word/2018/wordml" xmlns:w16se="http://schemas.microsoft.com/office/word/2015/wordml/symex" mc:Ignorable="w14 w15 w16se w16cid w16 w16cex">
+<w:styles xmlns:mc="http://schemas.openxmlformats.org/markup-compatibility/2006" xmlns:r="http://schemas.openxmlformats.org/officeDocument/2006/relationships" xmlns:w="http://schemas.openxmlformats.org/wordprocessingml/2006/main" xmlns:w14="http://schemas.microsoft.com/office/word/2010/wordml" xmlns:w15="http://schemas.microsoft.com/office/word/2012/wordml" xmlns:w16cex="http://schemas.microsoft.com/office/word/2018/wordml/cex" xmlns:w16cid="http://schemas.microsoft.com/office/word/2016/wordml/cid" xmlns:w16="http://schemas.microsoft.com/office/word/2018/wordml" xmlns:w16sdtdh="http://schemas.microsoft.com/office/word/2020/wordml/sdtdatahash" xmlns:w16se="http://schemas.microsoft.com/office/word/2015/wordml/symex" mc:Ignorable="w14 w15 w16se w16cid w16 w16cex w16sdtdh">
   <w:docDefaults>
     <w:rPrDefault>
       <w:rPr>

</xml_diff>